<commit_message>
updated spacy and dataset
</commit_message>
<xml_diff>
--- a/data/Text files/Bank Conversation-Edited.docx
+++ b/data/Text files/Bank Conversation-Edited.docx
@@ -290,16 +290,14 @@
         </w:rPr>
         <w:t xml:space="preserve"> the ATM machine that you had </w:t>
       </w:r>
-      <w:proofErr w:type="spellStart"/>
-      <w:r>
-        <w:rPr>
-          <w:rFonts w:cs="Browallia New"/>
-          <w:color w:val="313133"/>
-          <w:shd w:val="clear" w:color="auto" w:fill="FFFFFF"/>
-        </w:rPr>
-        <w:t>withdraw</w:t>
-      </w:r>
-      <w:proofErr w:type="spellEnd"/>
+      <w:r>
+        <w:rPr>
+          <w:rFonts w:cs="Browallia New"/>
+          <w:color w:val="313133"/>
+          <w:shd w:val="clear" w:color="auto" w:fill="FFFFFF"/>
+        </w:rPr>
+        <w:t>withdrawn</w:t>
+      </w:r>
       <w:r>
         <w:rPr>
           <w:rFonts w:cs="Browallia New"/>
@@ -522,16 +520,14 @@
         </w:rPr>
         <w:t xml:space="preserve"> send the message when we </w:t>
       </w:r>
-      <w:proofErr w:type="gramStart"/>
-      <w:r>
-        <w:rPr>
-          <w:rFonts w:cs="Browallia New"/>
-          <w:color w:val="313133"/>
-          <w:shd w:val="clear" w:color="auto" w:fill="FFFFFF"/>
-        </w:rPr>
-        <w:t>refunding</w:t>
-      </w:r>
-      <w:proofErr w:type="gramEnd"/>
+      <w:r>
+        <w:rPr>
+          <w:rFonts w:cs="Browallia New"/>
+          <w:color w:val="313133"/>
+          <w:shd w:val="clear" w:color="auto" w:fill="FFFFFF"/>
+        </w:rPr>
+        <w:t>refund</w:t>
+      </w:r>
       <w:r>
         <w:rPr>
           <w:rFonts w:cs="Browallia New"/>
@@ -601,13 +597,8 @@
       </w:r>
     </w:p>
     <w:p>
-      <w:proofErr w:type="gramStart"/>
-      <w:r>
-        <w:t>Actually, I</w:t>
-      </w:r>
-      <w:proofErr w:type="gramEnd"/>
-      <w:r>
-        <w:t xml:space="preserve"> do</w:t>
+      <w:r>
+        <w:t>Actually, I do</w:t>
       </w:r>
       <w:r>
         <w:t xml:space="preserve"> not have</w:t>
@@ -645,15 +636,7 @@
     </w:p>
     <w:p>
       <w:r>
-        <w:t xml:space="preserve">Okay. </w:t>
-      </w:r>
-      <w:proofErr w:type="gramStart"/>
-      <w:r>
-        <w:t>That’s</w:t>
-      </w:r>
-      <w:proofErr w:type="gramEnd"/>
-      <w:r>
-        <w:t xml:space="preserve"> 765456789.</w:t>
+        <w:t>Okay. That’s 765456789.</w:t>
       </w:r>
     </w:p>
     <w:p>
@@ -757,15 +740,7 @@
     </w:p>
     <w:p>
       <w:r>
-        <w:t xml:space="preserve">Okay Mr. Applebaum. I have just </w:t>
-      </w:r>
-      <w:proofErr w:type="gramStart"/>
-      <w:r>
-        <w:t>temporarily suspended</w:t>
-      </w:r>
-      <w:proofErr w:type="gramEnd"/>
-      <w:r>
-        <w:t xml:space="preserve"> your card. If it is in the machine, we</w:t>
+        <w:t>Okay Mr. Applebaum. I have just temporarily suspended your card. If it is in the machine, we</w:t>
       </w:r>
       <w:r>
         <w:t xml:space="preserve"> </w:t>
@@ -862,15 +837,7 @@
     </w:p>
     <w:p>
       <w:r>
-        <w:t xml:space="preserve">Okay, now </w:t>
-      </w:r>
-      <w:proofErr w:type="gramStart"/>
-      <w:r>
-        <w:t>let's</w:t>
-      </w:r>
-      <w:proofErr w:type="gramEnd"/>
-      <w:r>
-        <w:t xml:space="preserve"> go ahead and fix your details. What is your new address, sir?</w:t>
+        <w:t>Okay, now let's go ahead and fix your details. What is your new address, sir?</w:t>
       </w:r>
     </w:p>
     <w:p>
@@ -948,13 +915,8 @@
       </w:r>
     </w:p>
     <w:p>
-      <w:proofErr w:type="gramStart"/>
-      <w:r>
-        <w:t>You</w:t>
-      </w:r>
-      <w:proofErr w:type="gramEnd"/>
-      <w:r>
-        <w:t xml:space="preserve"> too.</w:t>
+      <w:r>
+        <w:t>You too.</w:t>
       </w:r>
     </w:p>
     <w:p>
@@ -1682,15 +1644,7 @@
         <w:t xml:space="preserve"> not</w:t>
       </w:r>
       <w:r>
-        <w:t xml:space="preserve"> close the account for customer. You </w:t>
-      </w:r>
-      <w:proofErr w:type="gramStart"/>
-      <w:r>
-        <w:t>have to</w:t>
-      </w:r>
-      <w:proofErr w:type="gramEnd"/>
-      <w:r>
-        <w:t xml:space="preserve"> go to the branch nearby you and you can close your account.</w:t>
+        <w:t xml:space="preserve"> close the account for customer. You have to go to the branch nearby you and you can close your account.</w:t>
       </w:r>
     </w:p>
     <w:p>
@@ -1874,25 +1828,14 @@
           <w:shd w:val="clear" w:color="auto" w:fill="FFFFFF"/>
         </w:rPr>
       </w:pPr>
-      <w:proofErr w:type="gramStart"/>
-      <w:r>
-        <w:rPr>
-          <w:rFonts w:cstheme="minorHAnsi"/>
-          <w:color w:val="313133"/>
-          <w:szCs w:val="22"/>
-          <w:shd w:val="clear" w:color="auto" w:fill="FFFFFF"/>
-        </w:rPr>
-        <w:t>You</w:t>
-      </w:r>
-      <w:proofErr w:type="gramEnd"/>
-      <w:r>
-        <w:rPr>
-          <w:rFonts w:cstheme="minorHAnsi"/>
-          <w:color w:val="313133"/>
-          <w:szCs w:val="22"/>
-          <w:shd w:val="clear" w:color="auto" w:fill="FFFFFF"/>
-        </w:rPr>
-        <w:t xml:space="preserve"> too. Bye.</w:t>
+      <w:r>
+        <w:rPr>
+          <w:rFonts w:cstheme="minorHAnsi"/>
+          <w:color w:val="313133"/>
+          <w:szCs w:val="22"/>
+          <w:shd w:val="clear" w:color="auto" w:fill="FFFFFF"/>
+        </w:rPr>
+        <w:t>You too. Bye.</w:t>
       </w:r>
     </w:p>
     <w:p>
@@ -1958,15 +1901,7 @@
     </w:p>
     <w:p>
       <w:r>
-        <w:t xml:space="preserve">You </w:t>
-      </w:r>
-      <w:proofErr w:type="gramStart"/>
-      <w:r>
-        <w:t>have to</w:t>
-      </w:r>
-      <w:proofErr w:type="gramEnd"/>
-      <w:r>
-        <w:t xml:space="preserve"> press on forgot password button on the application screen and we</w:t>
+        <w:t>You have to press on forgot password button on the application screen and we</w:t>
       </w:r>
       <w:r>
         <w:t xml:space="preserve"> will</w:t>
@@ -1989,15 +1924,7 @@
         <w:t xml:space="preserve"> not</w:t>
       </w:r>
       <w:r>
-        <w:t xml:space="preserve"> use my old phone number </w:t>
-      </w:r>
-      <w:proofErr w:type="gramStart"/>
-      <w:r>
-        <w:t>anymore</w:t>
-      </w:r>
-      <w:proofErr w:type="gramEnd"/>
-      <w:r>
-        <w:t xml:space="preserve"> but I have</w:t>
+        <w:t xml:space="preserve"> use my old phone number anymore but I have</w:t>
       </w:r>
       <w:r>
         <w:t xml:space="preserve"> not</w:t>
@@ -2097,15 +2024,7 @@
     </w:p>
     <w:p>
       <w:r>
-        <w:t xml:space="preserve">I just replaced your phone </w:t>
-      </w:r>
-      <w:proofErr w:type="gramStart"/>
-      <w:r>
-        <w:t>number</w:t>
-      </w:r>
-      <w:proofErr w:type="gramEnd"/>
-      <w:r>
-        <w:t xml:space="preserve"> and you can reset your password in the application by press on the forgot password and we</w:t>
+        <w:t>I just replaced your phone number and you can reset your password in the application by press on the forgot password and we</w:t>
       </w:r>
       <w:r>
         <w:t xml:space="preserve"> wil</w:t>
@@ -2194,15 +2113,7 @@
     </w:p>
     <w:p>
       <w:r>
-        <w:t xml:space="preserve">Okay, Mr. Myers. In this case you </w:t>
-      </w:r>
-      <w:proofErr w:type="gramStart"/>
-      <w:r>
-        <w:t>have to</w:t>
-      </w:r>
-      <w:proofErr w:type="gramEnd"/>
-      <w:r>
-        <w:t xml:space="preserve"> go to the bank nearby you and give your identification card to the bank officer. They</w:t>
+        <w:t>Okay, Mr. Myers. In this case you have to go to the bank nearby you and give your identification card to the bank officer. They</w:t>
       </w:r>
       <w:r>
         <w:t xml:space="preserve"> wi</w:t>
@@ -2532,15 +2443,7 @@
         <w:t xml:space="preserve"> woul</w:t>
       </w:r>
       <w:r>
-        <w:t xml:space="preserve">d like to apply the bank </w:t>
-      </w:r>
-      <w:proofErr w:type="gramStart"/>
-      <w:r>
-        <w:t>application</w:t>
-      </w:r>
-      <w:proofErr w:type="gramEnd"/>
-      <w:r>
-        <w:t xml:space="preserve"> but I do</w:t>
+        <w:t>d like to apply the bank application but I do</w:t>
       </w:r>
       <w:r>
         <w:t xml:space="preserve"> </w:t>
@@ -2613,13 +2516,8 @@
         <w:t xml:space="preserve">d </w:t>
       </w:r>
       <w:r>
-        <w:t xml:space="preserve">like a debit card with an </w:t>
-      </w:r>
-      <w:proofErr w:type="gramStart"/>
-      <w:r>
-        <w:t>insurance</w:t>
-      </w:r>
-      <w:proofErr w:type="gramEnd"/>
+        <w:t>like a debit card with an insurance</w:t>
+      </w:r>
       <w:r>
         <w:t xml:space="preserve"> and I</w:t>
       </w:r>
@@ -2683,15 +2581,7 @@
         <w:t>you would</w:t>
       </w:r>
       <w:r>
-        <w:t xml:space="preserve"> like to know about the details of the cards, you </w:t>
-      </w:r>
-      <w:proofErr w:type="gramStart"/>
-      <w:r>
-        <w:t>have to</w:t>
-      </w:r>
-      <w:proofErr w:type="gramEnd"/>
-      <w:r>
-        <w:t xml:space="preserve"> go to the bank and ask the bank officers. </w:t>
+        <w:t xml:space="preserve"> like to know about the details of the cards, you have to go to the bank and ask the bank officers. </w:t>
       </w:r>
       <w:r>
         <w:t>They will</w:t>
@@ -2911,25 +2801,7 @@
           <w:color w:val="313133"/>
           <w:shd w:val="clear" w:color="auto" w:fill="FFFFFF"/>
         </w:rPr>
-        <w:t xml:space="preserve">withdrawn some cash from the ATM </w:t>
-      </w:r>
-      <w:proofErr w:type="gramStart"/>
-      <w:r>
-        <w:rPr>
-          <w:rFonts w:cs="Browallia New"/>
-          <w:color w:val="313133"/>
-          <w:shd w:val="clear" w:color="auto" w:fill="FFFFFF"/>
-        </w:rPr>
-        <w:t>machine</w:t>
-      </w:r>
-      <w:proofErr w:type="gramEnd"/>
-      <w:r>
-        <w:rPr>
-          <w:rFonts w:cs="Browallia New"/>
-          <w:color w:val="313133"/>
-          <w:shd w:val="clear" w:color="auto" w:fill="FFFFFF"/>
-        </w:rPr>
-        <w:t xml:space="preserve"> and</w:t>
+        <w:t>withdrawn some cash from the ATM machine and</w:t>
       </w:r>
       <w:r>
         <w:t xml:space="preserve"> </w:t>
@@ -4382,15 +4254,7 @@
         <w:t>o</w:t>
       </w:r>
       <w:r>
-        <w:t xml:space="preserve">t refund your money back. You have to talk with the store that you </w:t>
-      </w:r>
-      <w:proofErr w:type="gramStart"/>
-      <w:r>
-        <w:t>bought</w:t>
-      </w:r>
-      <w:proofErr w:type="gramEnd"/>
-      <w:r>
-        <w:t xml:space="preserve"> and they</w:t>
+        <w:t>t refund your money back. You have to talk with the store that you bought and they</w:t>
       </w:r>
       <w:r>
         <w:t xml:space="preserve"> wi</w:t>
@@ -4418,15 +4282,7 @@
         <w:t xml:space="preserve"> a</w:t>
       </w:r>
       <w:r>
-        <w:t xml:space="preserve">re so </w:t>
-      </w:r>
-      <w:proofErr w:type="gramStart"/>
-      <w:r>
-        <w:t>sorry</w:t>
-      </w:r>
-      <w:proofErr w:type="gramEnd"/>
-      <w:r>
-        <w:t xml:space="preserve"> but we could</w:t>
+        <w:t>re so sorry but we could</w:t>
       </w:r>
       <w:r>
         <w:t xml:space="preserve"> </w:t>

</xml_diff>